<commit_message>
tambah lembar pengesahan,persetujuan,keaslian skripsi
</commit_message>
<xml_diff>
--- a/ABSTRAK.docx
+++ b/ABSTRAK.docx
@@ -13,6 +13,8 @@
           <w:lang w:val="id-ID"/>
         </w:rPr>
       </w:pPr>
+      <w:bookmarkStart w:id="0" w:name="_GoBack"/>
+      <w:bookmarkEnd w:id="0"/>
       <w:r>
         <w:rPr>
           <w:b/>
@@ -804,8 +806,6 @@
         </w:rPr>
         <w:t>Keywords: Text Mining, Public Aspirations, Cosine Similarity, Mobile</w:t>
       </w:r>
-      <w:bookmarkStart w:id="0" w:name="_GoBack"/>
-      <w:bookmarkEnd w:id="0"/>
     </w:p>
     <w:sectPr>
       <w:pgSz w:w="12240" w:h="15840"/>

</xml_diff>